<commit_message>
Adding member in adminview fixes
</commit_message>
<xml_diff>
--- a/ToDo.docx
+++ b/ToDo.docx
@@ -507,7 +507,7 @@
         <w:tc>
           <w:tcPr>
             <w:tcW w:w="3544" w:type="dxa"/>
-            <w:shd w:val="clear" w:color="auto" w:fill="BFBFBF" w:themeFill="background1" w:themeFillShade="BF"/>
+            <w:shd w:val="clear" w:color="auto" w:fill="84E290" w:themeFill="accent3" w:themeFillTint="66"/>
           </w:tcPr>
           <w:p>
             <w:r>
@@ -531,6 +531,7 @@
         <w:tc>
           <w:tcPr>
             <w:tcW w:w="4956" w:type="dxa"/>
+            <w:shd w:val="clear" w:color="auto" w:fill="84E290" w:themeFill="accent3" w:themeFillTint="66"/>
           </w:tcPr>
           <w:p/>
         </w:tc>
@@ -962,7 +963,34 @@
             <w:tcW w:w="4956" w:type="dxa"/>
             <w:shd w:val="clear" w:color="auto" w:fill="FFFFFF" w:themeFill="background1"/>
           </w:tcPr>
-          <w:p/>
+          <w:p>
+            <w:r>
+              <w:t>Validering av date kvar</w:t>
+            </w:r>
+          </w:p>
+          <w:p>
+            <w:r>
+              <w:t xml:space="preserve">Validering telefonnummer, </w:t>
+            </w:r>
+            <w:proofErr w:type="spellStart"/>
+            <w:r>
+              <w:t>postkod</w:t>
+            </w:r>
+            <w:proofErr w:type="spellEnd"/>
+          </w:p>
+          <w:p>
+            <w:r>
+              <w:t xml:space="preserve">Ta bort bild i MVC om </w:t>
+            </w:r>
+            <w:proofErr w:type="spellStart"/>
+            <w:r>
+              <w:t>member</w:t>
+            </w:r>
+            <w:proofErr w:type="spellEnd"/>
+            <w:r>
+              <w:t xml:space="preserve"> ej skapas.</w:t>
+            </w:r>
+          </w:p>
         </w:tc>
       </w:tr>
       <w:tr>
@@ -1319,6 +1347,7 @@
           <w:p>
             <w:proofErr w:type="spellStart"/>
             <w:r>
+              <w:lastRenderedPageBreak/>
               <w:t>Added</w:t>
             </w:r>
             <w:proofErr w:type="spellEnd"/>
@@ -1349,7 +1378,6 @@
           <w:p>
             <w:proofErr w:type="spellStart"/>
             <w:r>
-              <w:lastRenderedPageBreak/>
               <w:t>Added</w:t>
             </w:r>
             <w:proofErr w:type="spellEnd"/>

</xml_diff>